<commit_message>
Change CopyTimeSeriesPropertiesToTable PropertyNames parameter to IncludeProperties.
</commit_message>
<xml_diff>
--- a/doc/UserManual/Word/60_Command_CopyTimeSeriesPropertiesToTable.docx
+++ b/doc/UserManual/Word/60_Command_CopyTimeSeriesPropertiesToTable.docx
@@ -91,29 +91,34 @@
         <w:t>.0</w:t>
       </w:r>
       <w:r>
+        <w:t>1</w:t>
+      </w:r>
+      <w:r>
+        <w:t>, 20</w:t>
+      </w:r>
+      <w:r>
+        <w:t>1</w:t>
+      </w:r>
+      <w:r>
+        <w:t>5</w:t>
+      </w:r>
+      <w:r>
+        <w:t>-0</w:t>
+      </w:r>
+      <w:r>
+        <w:t>6</w:t>
+      </w:r>
+      <w:r>
+        <w:t>-</w:t>
+      </w:r>
+      <w:r>
         <w:t>0</w:t>
       </w:r>
       <w:r>
-        <w:t>, 20</w:t>
-      </w:r>
-      <w:r>
-        <w:t>1</w:t>
-      </w:r>
-      <w:r>
-        <w:t>5</w:t>
-      </w:r>
-      <w:r>
-        <w:t>-0</w:t>
-      </w:r>
-      <w:r>
-        <w:t>6</w:t>
-      </w:r>
-      <w:r>
-        <w:t>-</w:t>
-      </w:r>
-      <w:r>
-        <w:t>01</w:t>
-      </w:r>
+        <w:t>7</w:t>
+      </w:r>
+      <w:bookmarkStart w:id="0" w:name="_GoBack"/>
+      <w:bookmarkEnd w:id="0"/>
     </w:p>
     <w:p>
       <w:pPr>
@@ -394,7 +399,7 @@
           <w:numId w:val="0"/>
         </w:numPr>
       </w:pPr>
-      <w:bookmarkStart w:id="0" w:name="replaceValue"/>
+      <w:bookmarkStart w:id="1" w:name="replaceValue"/>
     </w:p>
     <w:p>
       <w:r>
@@ -512,8 +517,8 @@
       </w:tblPr>
       <w:tblGrid>
         <w:gridCol w:w="2593"/>
-        <w:gridCol w:w="4599"/>
-        <w:gridCol w:w="2158"/>
+        <w:gridCol w:w="4241"/>
+        <w:gridCol w:w="2516"/>
       </w:tblGrid>
       <w:tr>
         <w:trPr>
@@ -923,10 +928,7 @@
               <w:t>, if processing an ensemble.</w:t>
             </w:r>
             <w:r>
-              <w:t xml:space="preserve">  </w:t>
-            </w:r>
-            <w:r>
-              <w:t xml:space="preserve">Can specify using processor </w:t>
+              <w:t xml:space="preserve">  Can specify using processor </w:t>
             </w:r>
             <w:r>
               <w:rPr>
@@ -1002,19 +1004,31 @@
               <w:rPr>
                 <w:rStyle w:val="RTiSWDocLiteralText"/>
               </w:rPr>
+              <w:t>Include</w:t>
+            </w:r>
+            <w:r>
+              <w:rPr>
+                <w:rStyle w:val="RTiSWDocLiteralText"/>
+              </w:rPr>
               <w:t>P</w:t>
             </w:r>
             <w:r>
               <w:rPr>
                 <w:rStyle w:val="RTiSWDocLiteralText"/>
               </w:rPr>
-              <w:t>roperty</w:t>
-            </w:r>
-            <w:r>
-              <w:rPr>
-                <w:rStyle w:val="RTiSWDocLiteralText"/>
-              </w:rPr>
-              <w:t>Names</w:t>
+              <w:t>ropert</w:t>
+            </w:r>
+            <w:r>
+              <w:rPr>
+                <w:rStyle w:val="RTiSWDocLiteralText"/>
+              </w:rPr>
+              <w:t>ie</w:t>
+            </w:r>
+            <w:r>
+              <w:rPr>
+                <w:rStyle w:val="RTiSWDocLiteralText"/>
+              </w:rPr>
+              <w:t>s</w:t>
             </w:r>
             <w:proofErr w:type="spellEnd"/>
           </w:p>
@@ -1097,10 +1111,7 @@
               <w:t xml:space="preserve"> properties.</w:t>
             </w:r>
             <w:r>
-              <w:t xml:space="preserve">  </w:t>
-            </w:r>
-            <w:r>
-              <w:t xml:space="preserve">Can specify using processor </w:t>
+              <w:t xml:space="preserve">  Can specify using processor </w:t>
             </w:r>
             <w:r>
               <w:rPr>
@@ -1111,8 +1122,6 @@
             <w:r>
               <w:t>.</w:t>
             </w:r>
-            <w:bookmarkStart w:id="1" w:name="_GoBack"/>
-            <w:bookmarkEnd w:id="1"/>
           </w:p>
         </w:tc>
         <w:tc>
@@ -1372,30 +1381,13 @@
               <w:t>*</w:t>
             </w:r>
             <w:r>
-              <w:t xml:space="preserve">, the matching value from </w:t>
-            </w:r>
-            <w:proofErr w:type="spellStart"/>
-            <w:r>
-              <w:rPr>
-                <w:rStyle w:val="RTiSWDocLiteralText"/>
-              </w:rPr>
-              <w:t>P</w:t>
-            </w:r>
-            <w:r>
-              <w:rPr>
-                <w:rStyle w:val="RTiSWDocLiteralText"/>
-              </w:rPr>
-              <w:t>roperty</w:t>
-            </w:r>
-            <w:r>
-              <w:rPr>
-                <w:rStyle w:val="RTiSWDocLiteralText"/>
-              </w:rPr>
-              <w:t>Names</w:t>
-            </w:r>
-            <w:proofErr w:type="spellEnd"/>
-            <w:r>
-              <w:t xml:space="preserve"> is used</w:t>
+              <w:t>, the</w:t>
+            </w:r>
+            <w:r>
+              <w:t xml:space="preserve"> property name </w:t>
+            </w:r>
+            <w:r>
+              <w:t>is used</w:t>
             </w:r>
             <w:r>
               <w:t xml:space="preserve"> for the column name</w:t>
@@ -1418,19 +1410,25 @@
               <w:rPr>
                 <w:rStyle w:val="RTiSWDocLiteralText"/>
               </w:rPr>
-              <w:t>P</w:t>
-            </w:r>
-            <w:r>
-              <w:rPr>
-                <w:rStyle w:val="RTiSWDocLiteralText"/>
-              </w:rPr>
-              <w:t>roperty</w:t>
-            </w:r>
-            <w:r>
-              <w:rPr>
-                <w:rStyle w:val="RTiSWDocLiteralText"/>
-              </w:rPr>
-              <w:t>Names</w:t>
+              <w:t>IncludeP</w:t>
+            </w:r>
+            <w:r>
+              <w:rPr>
+                <w:rStyle w:val="RTiSWDocLiteralText"/>
+              </w:rPr>
+              <w:t>ropert</w:t>
+            </w:r>
+            <w:r>
+              <w:rPr>
+                <w:rStyle w:val="RTiSWDocLiteralText"/>
+              </w:rPr>
+              <w:t>i</w:t>
+            </w:r>
+            <w:r>
+              <w:rPr>
+                <w:rStyle w:val="RTiSWDocLiteralText"/>
+              </w:rPr>
+              <w:t>es</w:t>
             </w:r>
             <w:proofErr w:type="spellEnd"/>
             <w:r>
@@ -1439,7 +1437,7 @@
           </w:p>
         </w:tc>
       </w:tr>
-      <w:bookmarkEnd w:id="0"/>
+      <w:bookmarkEnd w:id="1"/>
     </w:tbl>
     <w:p>
       <w:pPr>

</xml_diff>